<commit_message>
Añadido diagrama UML de dominio
</commit_message>
<xml_diff>
--- a/reports/Student #2/02 - Requirements - Student #2.docx
+++ b/reports/Student #2/02 - Requirements - Student #2.docx
@@ -3529,7 +3529,13 @@
         </w:sdtPr>
         <w:sdtContent>
           <w:r>
-            <w:t xml:space="preserve">    </w:t>
+            <w:t xml:space="preserve">  </w:t>
+          </w:r>
+          <w:r>
+            <w:t>X</w:t>
+          </w:r>
+          <w:r>
+            <w:t xml:space="preserve">  </w:t>
           </w:r>
         </w:sdtContent>
       </w:sdt>
@@ -9556,6 +9562,7 @@
     <w:rsid w:val="0010552B"/>
     <w:rsid w:val="001221F0"/>
     <w:rsid w:val="001942D6"/>
+    <w:rsid w:val="001B4C21"/>
     <w:rsid w:val="002955BA"/>
     <w:rsid w:val="002B01EF"/>
     <w:rsid w:val="002C5B10"/>
@@ -9595,6 +9602,7 @@
     <w:rsid w:val="00D72CB9"/>
     <w:rsid w:val="00D933FC"/>
     <w:rsid w:val="00DB5D10"/>
+    <w:rsid w:val="00DB692D"/>
     <w:rsid w:val="00DB6947"/>
     <w:rsid w:val="00DC72FB"/>
     <w:rsid w:val="00DD70FC"/>

</xml_diff>

<commit_message>
Cambios en mi doc
</commit_message>
<xml_diff>
--- a/reports/Student #2/02 - Requirements - Student #2.docx
+++ b/reports/Student #2/02 - Requirements - Student #2.docx
@@ -1918,7 +1918,13 @@
         </w:sdtPr>
         <w:sdtContent>
           <w:r>
-            <w:t xml:space="preserve">    </w:t>
+            <w:t xml:space="preserve">  </w:t>
+          </w:r>
+          <w:r>
+            <w:t>X</w:t>
+          </w:r>
+          <w:r>
+            <w:t xml:space="preserve">  </w:t>
           </w:r>
         </w:sdtContent>
       </w:sdt>
@@ -9572,7 +9578,9 @@
     <w:rsid w:val="005F4B10"/>
     <w:rsid w:val="00635F6F"/>
     <w:rsid w:val="006F0789"/>
+    <w:rsid w:val="00701A19"/>
     <w:rsid w:val="007210B5"/>
+    <w:rsid w:val="00774C25"/>
     <w:rsid w:val="00791580"/>
     <w:rsid w:val="00794714"/>
     <w:rsid w:val="007A55FF"/>

</xml_diff>

<commit_message>
Cambios en el doc
</commit_message>
<xml_diff>
--- a/reports/Student #2/02 - Requirements - Student #2.docx
+++ b/reports/Student #2/02 - Requirements - Student #2.docx
@@ -3535,7 +3535,13 @@
         </w:sdtPr>
         <w:sdtContent>
           <w:r>
-            <w:t xml:space="preserve">    </w:t>
+            <w:t xml:space="preserve">  </w:t>
+          </w:r>
+          <w:r>
+            <w:t>X</w:t>
+          </w:r>
+          <w:r>
+            <w:t xml:space="preserve">  </w:t>
           </w:r>
         </w:sdtContent>
       </w:sdt>
@@ -9568,6 +9574,7 @@
     <w:rsid w:val="002E491D"/>
     <w:rsid w:val="00362E40"/>
     <w:rsid w:val="003936CA"/>
+    <w:rsid w:val="00404F56"/>
     <w:rsid w:val="004209F9"/>
     <w:rsid w:val="004802A8"/>
     <w:rsid w:val="004A43F4"/>
@@ -9590,6 +9597,7 @@
     <w:rsid w:val="0093034B"/>
     <w:rsid w:val="00944E58"/>
     <w:rsid w:val="00953D97"/>
+    <w:rsid w:val="00977566"/>
     <w:rsid w:val="00990B95"/>
     <w:rsid w:val="00A222AC"/>
     <w:rsid w:val="00BB1C8B"/>

</xml_diff>

<commit_message>
Añadidas clases necesarias para las recomendaciones
</commit_message>
<xml_diff>
--- a/reports/Student #2/02 - Requirements - Student #2.docx
+++ b/reports/Student #2/02 - Requirements - Student #2.docx
@@ -3376,7 +3376,19 @@
             <w:rPr>
               <w:lang w:val="en-US"/>
             </w:rPr>
-            <w:t xml:space="preserve">    </w:t>
+            <w:t xml:space="preserve">  </w:t>
+          </w:r>
+          <w:r>
+            <w:rPr>
+              <w:lang w:val="en-US"/>
+            </w:rPr>
+            <w:t>X</w:t>
+          </w:r>
+          <w:r>
+            <w:rPr>
+              <w:lang w:val="en-US"/>
+            </w:rPr>
+            <w:t xml:space="preserve">  </w:t>
           </w:r>
         </w:sdtContent>
       </w:sdt>
@@ -4850,7 +4862,19 @@
             <w:rPr>
               <w:lang w:val="en-US"/>
             </w:rPr>
-            <w:t xml:space="preserve">    </w:t>
+            <w:t xml:space="preserve">  </w:t>
+          </w:r>
+          <w:r>
+            <w:rPr>
+              <w:lang w:val="en-US"/>
+            </w:rPr>
+            <w:t>X</w:t>
+          </w:r>
+          <w:r>
+            <w:rPr>
+              <w:lang w:val="en-US"/>
+            </w:rPr>
+            <w:t xml:space="preserve">  </w:t>
           </w:r>
         </w:sdtContent>
       </w:sdt>
@@ -9568,6 +9592,7 @@
     <w:rsid w:val="0010552B"/>
     <w:rsid w:val="001221F0"/>
     <w:rsid w:val="001942D6"/>
+    <w:rsid w:val="00252E26"/>
     <w:rsid w:val="002955BA"/>
     <w:rsid w:val="002B01EF"/>
     <w:rsid w:val="002C5B10"/>
@@ -9593,6 +9618,7 @@
     <w:rsid w:val="007A55FF"/>
     <w:rsid w:val="007C004C"/>
     <w:rsid w:val="007E6C7A"/>
+    <w:rsid w:val="007F5E01"/>
     <w:rsid w:val="008B1087"/>
     <w:rsid w:val="0093034B"/>
     <w:rsid w:val="00944E58"/>

</xml_diff>

<commit_message>
Añadido documento de análisis
</commit_message>
<xml_diff>
--- a/reports/Student #2/02 - Requirements - Student #2.docx
+++ b/reports/Student #2/02 - Requirements - Student #2.docx
@@ -5033,7 +5033,13 @@
         </w:sdtPr>
         <w:sdtContent>
           <w:r>
-            <w:t xml:space="preserve">    </w:t>
+            <w:t xml:space="preserve"> </w:t>
+          </w:r>
+          <w:r>
+            <w:t>X</w:t>
+          </w:r>
+          <w:r>
+            <w:t xml:space="preserve">   </w:t>
           </w:r>
         </w:sdtContent>
       </w:sdt>
@@ -5076,7 +5082,19 @@
             <w:rPr>
               <w:lang w:val="en-US"/>
             </w:rPr>
-            <w:t xml:space="preserve">    </w:t>
+            <w:t xml:space="preserve"> </w:t>
+          </w:r>
+          <w:r>
+            <w:rPr>
+              <w:lang w:val="en-US"/>
+            </w:rPr>
+            <w:t>X</w:t>
+          </w:r>
+          <w:r>
+            <w:rPr>
+              <w:lang w:val="en-US"/>
+            </w:rPr>
+            <w:t xml:space="preserve">   </w:t>
           </w:r>
         </w:sdtContent>
       </w:sdt>
@@ -9641,6 +9659,8 @@
     <w:rsid w:val="00DC72FB"/>
     <w:rsid w:val="00DD70FC"/>
     <w:rsid w:val="00E25325"/>
+    <w:rsid w:val="00E42CD3"/>
+    <w:rsid w:val="00E62741"/>
     <w:rsid w:val="00EA1B9C"/>
     <w:rsid w:val="00ED34A4"/>
     <w:rsid w:val="00ED3D0C"/>

</xml_diff>

<commit_message>
Añadido planning and progress report
</commit_message>
<xml_diff>
--- a/reports/Student #2/02 - Requirements - Student #2.docx
+++ b/reports/Student #2/02 - Requirements - Student #2.docx
@@ -235,7 +235,7 @@
                   <w:rPr>
                     <w:rFonts w:asciiTheme="majorHAnsi" w:hAnsiTheme="majorHAnsi" w:cstheme="majorHAnsi"/>
                   </w:rPr>
-                  <w:t xml:space="preserve"> https://github.com/Davidvt04/Acme-ANS-D01  </w:t>
+                  <w:t xml:space="preserve"> https://github.com/Davidvt04/Acme-ANS-C1.61  </w:t>
                 </w:r>
               </w:sdtContent>
             </w:sdt>
@@ -9572,6 +9572,7 @@
     <w:sig w:usb0="20000287" w:usb1="00000003" w:usb2="00000000" w:usb3="00000000" w:csb0="0000019F" w:csb1="00000000"/>
   </w:font>
   <w:font w:name="Yu Mincho">
+    <w:altName w:val="游明朝"/>
     <w:charset w:val="80"/>
     <w:family w:val="roman"/>
     <w:pitch w:val="variable"/>
@@ -9630,6 +9631,7 @@
     <w:rsid w:val="006F0789"/>
     <w:rsid w:val="00701A19"/>
     <w:rsid w:val="007210B5"/>
+    <w:rsid w:val="007545F8"/>
     <w:rsid w:val="00774C25"/>
     <w:rsid w:val="00791580"/>
     <w:rsid w:val="00794714"/>
@@ -9638,6 +9640,7 @@
     <w:rsid w:val="007E6C7A"/>
     <w:rsid w:val="007F5E01"/>
     <w:rsid w:val="008B1087"/>
+    <w:rsid w:val="00906D87"/>
     <w:rsid w:val="0093034B"/>
     <w:rsid w:val="00944E58"/>
     <w:rsid w:val="00953D97"/>

</xml_diff>

<commit_message>
Arreglado fallo con IATA code duplicado
</commit_message>
<xml_diff>
--- a/reports/Student #2/02 - Requirements - Student #2.docx
+++ b/reports/Student #2/02 - Requirements - Student #2.docx
@@ -2500,7 +2500,13 @@
         </w:sdtPr>
         <w:sdtContent>
           <w:r>
-            <w:t xml:space="preserve">    </w:t>
+            <w:t xml:space="preserve">  </w:t>
+          </w:r>
+          <w:r>
+            <w:t>X</w:t>
+          </w:r>
+          <w:r>
+            <w:t xml:space="preserve">  </w:t>
           </w:r>
         </w:sdtContent>
       </w:sdt>
@@ -9654,6 +9660,7 @@
     <w:rsid w:val="00BF19BE"/>
     <w:rsid w:val="00C12AB9"/>
     <w:rsid w:val="00C63AB0"/>
+    <w:rsid w:val="00CC2966"/>
     <w:rsid w:val="00CF0268"/>
     <w:rsid w:val="00D00A03"/>
     <w:rsid w:val="00D21D3B"/>
@@ -9669,6 +9676,7 @@
     <w:rsid w:val="00EA1B9C"/>
     <w:rsid w:val="00ED34A4"/>
     <w:rsid w:val="00ED3D0C"/>
+    <w:rsid w:val="00EE0220"/>
     <w:rsid w:val="00F06ED1"/>
     <w:rsid w:val="00F30381"/>
     <w:rsid w:val="00F36204"/>

</xml_diff>

<commit_message>
Completados requisitos sobre booking y passengers
</commit_message>
<xml_diff>
--- a/reports/Student #2/02 - Requirements - Student #2.docx
+++ b/reports/Student #2/02 - Requirements - Student #2.docx
@@ -2377,7 +2377,13 @@
         </w:sdtPr>
         <w:sdtContent>
           <w:r>
-            <w:t xml:space="preserve">    </w:t>
+            <w:t xml:space="preserve">  </w:t>
+          </w:r>
+          <w:r>
+            <w:t>X</w:t>
+          </w:r>
+          <w:r>
+            <w:t xml:space="preserve">  </w:t>
           </w:r>
         </w:sdtContent>
       </w:sdt>
@@ -9632,6 +9638,7 @@
     <w:rsid w:val="004D7778"/>
     <w:rsid w:val="0054309A"/>
     <w:rsid w:val="005650B2"/>
+    <w:rsid w:val="005C0929"/>
     <w:rsid w:val="005F4B10"/>
     <w:rsid w:val="00635F6F"/>
     <w:rsid w:val="006F0789"/>
@@ -9664,6 +9671,7 @@
     <w:rsid w:val="00CF0268"/>
     <w:rsid w:val="00D00A03"/>
     <w:rsid w:val="00D21D3B"/>
+    <w:rsid w:val="00D5155D"/>
     <w:rsid w:val="00D72CB9"/>
     <w:rsid w:val="00D933FC"/>
     <w:rsid w:val="00DB5D10"/>

</xml_diff>

<commit_message>
Añadida vista de booking en el admin
</commit_message>
<xml_diff>
--- a/reports/Student #2/02 - Requirements - Student #2.docx
+++ b/reports/Student #2/02 - Requirements - Student #2.docx
@@ -3877,7 +3877,13 @@
         </w:sdtPr>
         <w:sdtContent>
           <w:r>
-            <w:t xml:space="preserve">    </w:t>
+            <w:t xml:space="preserve">  </w:t>
+          </w:r>
+          <w:r>
+            <w:t>X</w:t>
+          </w:r>
+          <w:r>
+            <w:t xml:space="preserve">  </w:t>
           </w:r>
         </w:sdtContent>
       </w:sdt>
@@ -9666,6 +9672,7 @@
     <w:rsid w:val="007E6C7A"/>
     <w:rsid w:val="007F5E01"/>
     <w:rsid w:val="008B1087"/>
+    <w:rsid w:val="008E4061"/>
     <w:rsid w:val="00906D87"/>
     <w:rsid w:val="0093034B"/>
     <w:rsid w:val="00944E58"/>
@@ -9685,6 +9692,7 @@
     <w:rsid w:val="00D00A03"/>
     <w:rsid w:val="00D21D3B"/>
     <w:rsid w:val="00D5155D"/>
+    <w:rsid w:val="00D54082"/>
     <w:rsid w:val="00D72CB9"/>
     <w:rsid w:val="00D933FC"/>
     <w:rsid w:val="00DB5D10"/>

</xml_diff>

<commit_message>
Añadidas X a los docs
</commit_message>
<xml_diff>
--- a/reports/Student #2/02 - Requirements - Student #2.docx
+++ b/reports/Student #2/02 - Requirements - Student #2.docx
@@ -2240,7 +2240,13 @@
         </w:sdtPr>
         <w:sdtContent>
           <w:r>
-            <w:t xml:space="preserve">    </w:t>
+            <w:t xml:space="preserve">  </w:t>
+          </w:r>
+          <w:r>
+            <w:t>X</w:t>
+          </w:r>
+          <w:r>
+            <w:t xml:space="preserve">  </w:t>
           </w:r>
         </w:sdtContent>
       </w:sdt>
@@ -3976,7 +3982,25 @@
               <w:szCs w:val="22"/>
               <w14:ligatures w14:val="none"/>
             </w:rPr>
-            <w:t xml:space="preserve">    </w:t>
+            <w:t xml:space="preserve">   </w:t>
+          </w:r>
+          <w:r>
+            <w:rPr>
+              <w:kern w:val="0"/>
+              <w:sz w:val="22"/>
+              <w:szCs w:val="22"/>
+              <w14:ligatures w14:val="none"/>
+            </w:rPr>
+            <w:t>X</w:t>
+          </w:r>
+          <w:r>
+            <w:rPr>
+              <w:kern w:val="0"/>
+              <w:sz w:val="22"/>
+              <w:szCs w:val="22"/>
+              <w14:ligatures w14:val="none"/>
+            </w:rPr>
+            <w:t xml:space="preserve"> </w:t>
           </w:r>
         </w:sdtContent>
       </w:sdt>
@@ -9647,6 +9671,7 @@
     <w:rsid w:val="002B01EF"/>
     <w:rsid w:val="002C5B10"/>
     <w:rsid w:val="002E491D"/>
+    <w:rsid w:val="002F535B"/>
     <w:rsid w:val="00362E40"/>
     <w:rsid w:val="003936CA"/>
     <w:rsid w:val="00404F56"/>
@@ -9681,6 +9706,8 @@
     <w:rsid w:val="00990B95"/>
     <w:rsid w:val="00A16CDC"/>
     <w:rsid w:val="00A222AC"/>
+    <w:rsid w:val="00B11E1C"/>
+    <w:rsid w:val="00B425F3"/>
     <w:rsid w:val="00BB1C8B"/>
     <w:rsid w:val="00BC7967"/>
     <w:rsid w:val="00BE6B07"/>
@@ -9693,6 +9720,7 @@
     <w:rsid w:val="00D21D3B"/>
     <w:rsid w:val="00D5155D"/>
     <w:rsid w:val="00D54082"/>
+    <w:rsid w:val="00D54B3D"/>
     <w:rsid w:val="00D72CB9"/>
     <w:rsid w:val="00D933FC"/>
     <w:rsid w:val="00DB5D10"/>

</xml_diff>

<commit_message>
Actualizado documento de analisis
</commit_message>
<xml_diff>
--- a/reports/Student #2/02 - Requirements - Student #2.docx
+++ b/reports/Student #2/02 - Requirements - Student #2.docx
@@ -2606,7 +2606,13 @@
         </w:sdtPr>
         <w:sdtContent>
           <w:r>
-            <w:t xml:space="preserve">    </w:t>
+            <w:t xml:space="preserve">  </w:t>
+          </w:r>
+          <w:r>
+            <w:t>X</w:t>
+          </w:r>
+          <w:r>
+            <w:t xml:space="preserve">  </w:t>
           </w:r>
         </w:sdtContent>
       </w:sdt>
@@ -2723,7 +2729,13 @@
         </w:sdtPr>
         <w:sdtContent>
           <w:r>
-            <w:t xml:space="preserve">    </w:t>
+            <w:t xml:space="preserve">  </w:t>
+          </w:r>
+          <w:r>
+            <w:t>X</w:t>
+          </w:r>
+          <w:r>
+            <w:t xml:space="preserve">  </w:t>
           </w:r>
         </w:sdtContent>
       </w:sdt>
@@ -2777,7 +2789,13 @@
         </w:sdtPr>
         <w:sdtContent>
           <w:r>
-            <w:t xml:space="preserve">    </w:t>
+            <w:t xml:space="preserve">  </w:t>
+          </w:r>
+          <w:r>
+            <w:t>X</w:t>
+          </w:r>
+          <w:r>
+            <w:t xml:space="preserve">  </w:t>
           </w:r>
         </w:sdtContent>
       </w:sdt>
@@ -2813,7 +2831,13 @@
         </w:sdtPr>
         <w:sdtContent>
           <w:r>
-            <w:t xml:space="preserve">    </w:t>
+            <w:t xml:space="preserve">  </w:t>
+          </w:r>
+          <w:r>
+            <w:t>X</w:t>
+          </w:r>
+          <w:r>
+            <w:t xml:space="preserve">  </w:t>
           </w:r>
         </w:sdtContent>
       </w:sdt>
@@ -9666,9 +9690,11 @@
     <w:rsid w:val="0010552B"/>
     <w:rsid w:val="001221F0"/>
     <w:rsid w:val="001942D6"/>
+    <w:rsid w:val="001E2C86"/>
     <w:rsid w:val="00252E26"/>
     <w:rsid w:val="002955BA"/>
     <w:rsid w:val="002B01EF"/>
+    <w:rsid w:val="002B518B"/>
     <w:rsid w:val="002C5B10"/>
     <w:rsid w:val="002E491D"/>
     <w:rsid w:val="002F535B"/>

</xml_diff>